<commit_message>
small tweaks for final publising
</commit_message>
<xml_diff>
--- a/EDI_Publishing/Macrosystems_EDDIE_Module_8_DecisionSupport/Editable_versions_all_files/Pre-module_Student_Handout_FINAL.docx
+++ b/EDI_Publishing/Macrosystems_EDDIE_Module_8_DecisionSupport/Editable_versions_all_files/Pre-module_Student_Handout_FINAL.docx
@@ -1,6 +1,6 @@
 
 <file path=word/document.xml><?xml version="1.0" encoding="utf-8"?>
-<w:document xmlns:wpc="http://schemas.microsoft.com/office/word/2010/wordprocessingCanvas" xmlns:cx="http://schemas.microsoft.com/office/drawing/2014/chartex" xmlns:cx1="http://schemas.microsoft.com/office/drawing/2015/9/8/chartex" xmlns:cx2="http://schemas.microsoft.com/office/drawing/2015/10/21/chartex" xmlns:cx3="http://schemas.microsoft.com/office/drawing/2016/5/9/chartex" xmlns:cx4="http://schemas.microsoft.com/office/drawing/2016/5/10/chartex" xmlns:cx5="http://schemas.microsoft.com/office/drawing/2016/5/11/chartex" xmlns:cx6="http://schemas.microsoft.com/office/drawing/2016/5/12/chartex" xmlns:cx7="http://schemas.microsoft.com/office/drawing/2016/5/13/chartex" xmlns:cx8="http://schemas.microsoft.com/office/drawing/2016/5/14/chartex" xmlns:mc="http://schemas.openxmlformats.org/markup-compatibility/2006" xmlns:aink="http://schemas.microsoft.com/office/drawing/2016/ink" xmlns:am3d="http://schemas.microsoft.com/office/drawing/2017/model3d" xmlns:o="urn:schemas-microsoft-com:office:office" xmlns:r="http://schemas.openxmlformats.org/officeDocument/2006/relationships" xmlns:m="http://schemas.openxmlformats.org/officeDocument/2006/math" xmlns:v="urn:schemas-microsoft-com:vml" xmlns:wp14="http://schemas.microsoft.com/office/word/2010/wordprocessingDrawing" xmlns:wp="http://schemas.openxmlformats.org/drawingml/2006/wordprocessingDrawing" xmlns:w10="urn:schemas-microsoft-com:office:word" xmlns:w="http://schemas.openxmlformats.org/wordprocessingml/2006/main" xmlns:w14="http://schemas.microsoft.com/office/word/2010/wordml" xmlns:w15="http://schemas.microsoft.com/office/word/2012/wordml" xmlns:w16cid="http://schemas.microsoft.com/office/word/2016/wordml/cid" xmlns:w16se="http://schemas.microsoft.com/office/word/2015/wordml/symex" xmlns:wpg="http://schemas.microsoft.com/office/word/2010/wordprocessingGroup" xmlns:wpi="http://schemas.microsoft.com/office/word/2010/wordprocessingInk" xmlns:wne="http://schemas.microsoft.com/office/word/2006/wordml" xmlns:wps="http://schemas.microsoft.com/office/word/2010/wordprocessingShape" mc:Ignorable="w14 w15 w16se w16cid wp14">
+<w:document xmlns:wpc="http://schemas.microsoft.com/office/word/2010/wordprocessingCanvas" xmlns:cx="http://schemas.microsoft.com/office/drawing/2014/chartex" xmlns:cx1="http://schemas.microsoft.com/office/drawing/2015/9/8/chartex" xmlns:cx2="http://schemas.microsoft.com/office/drawing/2015/10/21/chartex" xmlns:cx3="http://schemas.microsoft.com/office/drawing/2016/5/9/chartex" xmlns:cx4="http://schemas.microsoft.com/office/drawing/2016/5/10/chartex" xmlns:cx5="http://schemas.microsoft.com/office/drawing/2016/5/11/chartex" xmlns:cx6="http://schemas.microsoft.com/office/drawing/2016/5/12/chartex" xmlns:cx7="http://schemas.microsoft.com/office/drawing/2016/5/13/chartex" xmlns:cx8="http://schemas.microsoft.com/office/drawing/2016/5/14/chartex" xmlns:mc="http://schemas.openxmlformats.org/markup-compatibility/2006" xmlns:aink="http://schemas.microsoft.com/office/drawing/2016/ink" xmlns:am3d="http://schemas.microsoft.com/office/drawing/2017/model3d" xmlns:o="urn:schemas-microsoft-com:office:office" xmlns:r="http://schemas.openxmlformats.org/officeDocument/2006/relationships" xmlns:m="http://schemas.openxmlformats.org/officeDocument/2006/math" xmlns:v="urn:schemas-microsoft-com:vml" xmlns:wp14="http://schemas.microsoft.com/office/word/2010/wordprocessingDrawing" xmlns:wp="http://schemas.openxmlformats.org/drawingml/2006/wordprocessingDrawing" xmlns:w10="urn:schemas-microsoft-com:office:word" xmlns:w="http://schemas.openxmlformats.org/wordprocessingml/2006/main" xmlns:w14="http://schemas.microsoft.com/office/word/2010/wordml" xmlns:w15="http://schemas.microsoft.com/office/word/2012/wordml" xmlns:w16cex="http://schemas.microsoft.com/office/word/2018/wordml/cex" xmlns:w16cid="http://schemas.microsoft.com/office/word/2016/wordml/cid" xmlns:w16="http://schemas.microsoft.com/office/word/2018/wordml" xmlns:w16sdtdh="http://schemas.microsoft.com/office/word/2020/wordml/sdtdatahash" xmlns:w16se="http://schemas.microsoft.com/office/word/2015/wordml/symex" xmlns:wpg="http://schemas.microsoft.com/office/word/2010/wordprocessingGroup" xmlns:wpi="http://schemas.microsoft.com/office/word/2010/wordprocessingInk" xmlns:wne="http://schemas.microsoft.com/office/word/2006/wordml" xmlns:wps="http://schemas.microsoft.com/office/word/2010/wordprocessingShape" mc:Ignorable="w14 w15 w16se w16cid w16 w16cex w16sdtdh wp14">
   <w:body>
     <w:p>
       <w:pPr>
@@ -1381,10 +1381,7 @@
         <w:br/>
       </w:r>
     </w:p>
-    <w:p>
-      <w:bookmarkStart w:id="11" w:name="_GoBack"/>
-      <w:bookmarkEnd w:id="11"/>
-    </w:p>
+    <w:p/>
     <w:p>
       <w:pPr>
         <w:pStyle w:val="Heading1"/>
@@ -1831,7 +1828,7 @@
 </file>
 
 <file path=word/endnotes.xml><?xml version="1.0" encoding="utf-8"?>
-<w:endnotes xmlns:wpc="http://schemas.microsoft.com/office/word/2010/wordprocessingCanvas" xmlns:cx="http://schemas.microsoft.com/office/drawing/2014/chartex" xmlns:cx1="http://schemas.microsoft.com/office/drawing/2015/9/8/chartex" xmlns:cx2="http://schemas.microsoft.com/office/drawing/2015/10/21/chartex" xmlns:cx3="http://schemas.microsoft.com/office/drawing/2016/5/9/chartex" xmlns:cx4="http://schemas.microsoft.com/office/drawing/2016/5/10/chartex" xmlns:cx5="http://schemas.microsoft.com/office/drawing/2016/5/11/chartex" xmlns:cx6="http://schemas.microsoft.com/office/drawing/2016/5/12/chartex" xmlns:cx7="http://schemas.microsoft.com/office/drawing/2016/5/13/chartex" xmlns:cx8="http://schemas.microsoft.com/office/drawing/2016/5/14/chartex" xmlns:mc="http://schemas.openxmlformats.org/markup-compatibility/2006" xmlns:aink="http://schemas.microsoft.com/office/drawing/2016/ink" xmlns:am3d="http://schemas.microsoft.com/office/drawing/2017/model3d" xmlns:o="urn:schemas-microsoft-com:office:office" xmlns:r="http://schemas.openxmlformats.org/officeDocument/2006/relationships" xmlns:m="http://schemas.openxmlformats.org/officeDocument/2006/math" xmlns:v="urn:schemas-microsoft-com:vml" xmlns:wp14="http://schemas.microsoft.com/office/word/2010/wordprocessingDrawing" xmlns:wp="http://schemas.openxmlformats.org/drawingml/2006/wordprocessingDrawing" xmlns:w10="urn:schemas-microsoft-com:office:word" xmlns:w="http://schemas.openxmlformats.org/wordprocessingml/2006/main" xmlns:w14="http://schemas.microsoft.com/office/word/2010/wordml" xmlns:w15="http://schemas.microsoft.com/office/word/2012/wordml" xmlns:w16cid="http://schemas.microsoft.com/office/word/2016/wordml/cid" xmlns:w16se="http://schemas.microsoft.com/office/word/2015/wordml/symex" xmlns:wpg="http://schemas.microsoft.com/office/word/2010/wordprocessingGroup" xmlns:wpi="http://schemas.microsoft.com/office/word/2010/wordprocessingInk" xmlns:wne="http://schemas.microsoft.com/office/word/2006/wordml" xmlns:wps="http://schemas.microsoft.com/office/word/2010/wordprocessingShape" mc:Ignorable="w14 w15 w16se w16cid wp14">
+<w:endnotes xmlns:wpc="http://schemas.microsoft.com/office/word/2010/wordprocessingCanvas" xmlns:cx="http://schemas.microsoft.com/office/drawing/2014/chartex" xmlns:cx1="http://schemas.microsoft.com/office/drawing/2015/9/8/chartex" xmlns:cx2="http://schemas.microsoft.com/office/drawing/2015/10/21/chartex" xmlns:cx3="http://schemas.microsoft.com/office/drawing/2016/5/9/chartex" xmlns:cx4="http://schemas.microsoft.com/office/drawing/2016/5/10/chartex" xmlns:cx5="http://schemas.microsoft.com/office/drawing/2016/5/11/chartex" xmlns:cx6="http://schemas.microsoft.com/office/drawing/2016/5/12/chartex" xmlns:cx7="http://schemas.microsoft.com/office/drawing/2016/5/13/chartex" xmlns:cx8="http://schemas.microsoft.com/office/drawing/2016/5/14/chartex" xmlns:mc="http://schemas.openxmlformats.org/markup-compatibility/2006" xmlns:aink="http://schemas.microsoft.com/office/drawing/2016/ink" xmlns:am3d="http://schemas.microsoft.com/office/drawing/2017/model3d" xmlns:o="urn:schemas-microsoft-com:office:office" xmlns:r="http://schemas.openxmlformats.org/officeDocument/2006/relationships" xmlns:m="http://schemas.openxmlformats.org/officeDocument/2006/math" xmlns:v="urn:schemas-microsoft-com:vml" xmlns:wp14="http://schemas.microsoft.com/office/word/2010/wordprocessingDrawing" xmlns:wp="http://schemas.openxmlformats.org/drawingml/2006/wordprocessingDrawing" xmlns:w10="urn:schemas-microsoft-com:office:word" xmlns:w="http://schemas.openxmlformats.org/wordprocessingml/2006/main" xmlns:w14="http://schemas.microsoft.com/office/word/2010/wordml" xmlns:w15="http://schemas.microsoft.com/office/word/2012/wordml" xmlns:w16cex="http://schemas.microsoft.com/office/word/2018/wordml/cex" xmlns:w16cid="http://schemas.microsoft.com/office/word/2016/wordml/cid" xmlns:w16="http://schemas.microsoft.com/office/word/2018/wordml" xmlns:w16sdtdh="http://schemas.microsoft.com/office/word/2020/wordml/sdtdatahash" xmlns:w16se="http://schemas.microsoft.com/office/word/2015/wordml/symex" xmlns:wpg="http://schemas.microsoft.com/office/word/2010/wordprocessingGroup" xmlns:wpi="http://schemas.microsoft.com/office/word/2010/wordprocessingInk" xmlns:wne="http://schemas.microsoft.com/office/word/2006/wordml" xmlns:wps="http://schemas.microsoft.com/office/word/2010/wordprocessingShape" mc:Ignorable="w14 w15 w16se w16cid w16 w16cex w16sdtdh wp14">
   <w:endnote w:type="separator" w:id="-1">
     <w:p>
       <w:pPr>
@@ -1856,7 +1853,7 @@
 </file>
 
 <file path=word/footer1.xml><?xml version="1.0" encoding="utf-8"?>
-<w:ftr xmlns:wpc="http://schemas.microsoft.com/office/word/2010/wordprocessingCanvas" xmlns:cx="http://schemas.microsoft.com/office/drawing/2014/chartex" xmlns:cx1="http://schemas.microsoft.com/office/drawing/2015/9/8/chartex" xmlns:cx2="http://schemas.microsoft.com/office/drawing/2015/10/21/chartex" xmlns:cx3="http://schemas.microsoft.com/office/drawing/2016/5/9/chartex" xmlns:cx4="http://schemas.microsoft.com/office/drawing/2016/5/10/chartex" xmlns:cx5="http://schemas.microsoft.com/office/drawing/2016/5/11/chartex" xmlns:cx6="http://schemas.microsoft.com/office/drawing/2016/5/12/chartex" xmlns:cx7="http://schemas.microsoft.com/office/drawing/2016/5/13/chartex" xmlns:cx8="http://schemas.microsoft.com/office/drawing/2016/5/14/chartex" xmlns:mc="http://schemas.openxmlformats.org/markup-compatibility/2006" xmlns:aink="http://schemas.microsoft.com/office/drawing/2016/ink" xmlns:am3d="http://schemas.microsoft.com/office/drawing/2017/model3d" xmlns:o="urn:schemas-microsoft-com:office:office" xmlns:r="http://schemas.openxmlformats.org/officeDocument/2006/relationships" xmlns:m="http://schemas.openxmlformats.org/officeDocument/2006/math" xmlns:v="urn:schemas-microsoft-com:vml" xmlns:wp14="http://schemas.microsoft.com/office/word/2010/wordprocessingDrawing" xmlns:wp="http://schemas.openxmlformats.org/drawingml/2006/wordprocessingDrawing" xmlns:w10="urn:schemas-microsoft-com:office:word" xmlns:w="http://schemas.openxmlformats.org/wordprocessingml/2006/main" xmlns:w14="http://schemas.microsoft.com/office/word/2010/wordml" xmlns:w15="http://schemas.microsoft.com/office/word/2012/wordml" xmlns:w16cid="http://schemas.microsoft.com/office/word/2016/wordml/cid" xmlns:w16se="http://schemas.microsoft.com/office/word/2015/wordml/symex" xmlns:wpg="http://schemas.microsoft.com/office/word/2010/wordprocessingGroup" xmlns:wpi="http://schemas.microsoft.com/office/word/2010/wordprocessingInk" xmlns:wne="http://schemas.microsoft.com/office/word/2006/wordml" xmlns:wps="http://schemas.microsoft.com/office/word/2010/wordprocessingShape" mc:Ignorable="w14 w15 w16se w16cid wp14">
+<w:ftr xmlns:wpc="http://schemas.microsoft.com/office/word/2010/wordprocessingCanvas" xmlns:cx="http://schemas.microsoft.com/office/drawing/2014/chartex" xmlns:cx1="http://schemas.microsoft.com/office/drawing/2015/9/8/chartex" xmlns:cx2="http://schemas.microsoft.com/office/drawing/2015/10/21/chartex" xmlns:cx3="http://schemas.microsoft.com/office/drawing/2016/5/9/chartex" xmlns:cx4="http://schemas.microsoft.com/office/drawing/2016/5/10/chartex" xmlns:cx5="http://schemas.microsoft.com/office/drawing/2016/5/11/chartex" xmlns:cx6="http://schemas.microsoft.com/office/drawing/2016/5/12/chartex" xmlns:cx7="http://schemas.microsoft.com/office/drawing/2016/5/13/chartex" xmlns:cx8="http://schemas.microsoft.com/office/drawing/2016/5/14/chartex" xmlns:mc="http://schemas.openxmlformats.org/markup-compatibility/2006" xmlns:aink="http://schemas.microsoft.com/office/drawing/2016/ink" xmlns:am3d="http://schemas.microsoft.com/office/drawing/2017/model3d" xmlns:o="urn:schemas-microsoft-com:office:office" xmlns:r="http://schemas.openxmlformats.org/officeDocument/2006/relationships" xmlns:m="http://schemas.openxmlformats.org/officeDocument/2006/math" xmlns:v="urn:schemas-microsoft-com:vml" xmlns:wp14="http://schemas.microsoft.com/office/word/2010/wordprocessingDrawing" xmlns:wp="http://schemas.openxmlformats.org/drawingml/2006/wordprocessingDrawing" xmlns:w10="urn:schemas-microsoft-com:office:word" xmlns:w="http://schemas.openxmlformats.org/wordprocessingml/2006/main" xmlns:w14="http://schemas.microsoft.com/office/word/2010/wordml" xmlns:w15="http://schemas.microsoft.com/office/word/2012/wordml" xmlns:w16cex="http://schemas.microsoft.com/office/word/2018/wordml/cex" xmlns:w16cid="http://schemas.microsoft.com/office/word/2016/wordml/cid" xmlns:w16="http://schemas.microsoft.com/office/word/2018/wordml" xmlns:w16sdtdh="http://schemas.microsoft.com/office/word/2020/wordml/sdtdatahash" xmlns:w16se="http://schemas.microsoft.com/office/word/2015/wordml/symex" xmlns:wpg="http://schemas.microsoft.com/office/word/2010/wordprocessingGroup" xmlns:wpi="http://schemas.microsoft.com/office/word/2010/wordprocessingInk" xmlns:wne="http://schemas.microsoft.com/office/word/2006/wordml" xmlns:wps="http://schemas.microsoft.com/office/word/2010/wordprocessingShape" mc:Ignorable="w14 w15 w16se w16cid w16 w16cex w16sdtdh wp14">
   <w:p>
     <w:pPr>
       <w:pStyle w:val="Footer"/>
@@ -1894,7 +1891,7 @@
 </file>
 
 <file path=word/footer2.xml><?xml version="1.0" encoding="utf-8"?>
-<w:ftr xmlns:wpc="http://schemas.microsoft.com/office/word/2010/wordprocessingCanvas" xmlns:cx="http://schemas.microsoft.com/office/drawing/2014/chartex" xmlns:cx1="http://schemas.microsoft.com/office/drawing/2015/9/8/chartex" xmlns:cx2="http://schemas.microsoft.com/office/drawing/2015/10/21/chartex" xmlns:cx3="http://schemas.microsoft.com/office/drawing/2016/5/9/chartex" xmlns:cx4="http://schemas.microsoft.com/office/drawing/2016/5/10/chartex" xmlns:cx5="http://schemas.microsoft.com/office/drawing/2016/5/11/chartex" xmlns:cx6="http://schemas.microsoft.com/office/drawing/2016/5/12/chartex" xmlns:cx7="http://schemas.microsoft.com/office/drawing/2016/5/13/chartex" xmlns:cx8="http://schemas.microsoft.com/office/drawing/2016/5/14/chartex" xmlns:mc="http://schemas.openxmlformats.org/markup-compatibility/2006" xmlns:aink="http://schemas.microsoft.com/office/drawing/2016/ink" xmlns:am3d="http://schemas.microsoft.com/office/drawing/2017/model3d" xmlns:o="urn:schemas-microsoft-com:office:office" xmlns:r="http://schemas.openxmlformats.org/officeDocument/2006/relationships" xmlns:m="http://schemas.openxmlformats.org/officeDocument/2006/math" xmlns:v="urn:schemas-microsoft-com:vml" xmlns:wp14="http://schemas.microsoft.com/office/word/2010/wordprocessingDrawing" xmlns:wp="http://schemas.openxmlformats.org/drawingml/2006/wordprocessingDrawing" xmlns:w10="urn:schemas-microsoft-com:office:word" xmlns:w="http://schemas.openxmlformats.org/wordprocessingml/2006/main" xmlns:w14="http://schemas.microsoft.com/office/word/2010/wordml" xmlns:w15="http://schemas.microsoft.com/office/word/2012/wordml" xmlns:w16cid="http://schemas.microsoft.com/office/word/2016/wordml/cid" xmlns:w16se="http://schemas.microsoft.com/office/word/2015/wordml/symex" xmlns:wpg="http://schemas.microsoft.com/office/word/2010/wordprocessingGroup" xmlns:wpi="http://schemas.microsoft.com/office/word/2010/wordprocessingInk" xmlns:wne="http://schemas.microsoft.com/office/word/2006/wordml" xmlns:wps="http://schemas.microsoft.com/office/word/2010/wordprocessingShape" mc:Ignorable="w14 w15 w16se w16cid wp14">
+<w:ftr xmlns:wpc="http://schemas.microsoft.com/office/word/2010/wordprocessingCanvas" xmlns:cx="http://schemas.microsoft.com/office/drawing/2014/chartex" xmlns:cx1="http://schemas.microsoft.com/office/drawing/2015/9/8/chartex" xmlns:cx2="http://schemas.microsoft.com/office/drawing/2015/10/21/chartex" xmlns:cx3="http://schemas.microsoft.com/office/drawing/2016/5/9/chartex" xmlns:cx4="http://schemas.microsoft.com/office/drawing/2016/5/10/chartex" xmlns:cx5="http://schemas.microsoft.com/office/drawing/2016/5/11/chartex" xmlns:cx6="http://schemas.microsoft.com/office/drawing/2016/5/12/chartex" xmlns:cx7="http://schemas.microsoft.com/office/drawing/2016/5/13/chartex" xmlns:cx8="http://schemas.microsoft.com/office/drawing/2016/5/14/chartex" xmlns:mc="http://schemas.openxmlformats.org/markup-compatibility/2006" xmlns:aink="http://schemas.microsoft.com/office/drawing/2016/ink" xmlns:am3d="http://schemas.microsoft.com/office/drawing/2017/model3d" xmlns:o="urn:schemas-microsoft-com:office:office" xmlns:r="http://schemas.openxmlformats.org/officeDocument/2006/relationships" xmlns:m="http://schemas.openxmlformats.org/officeDocument/2006/math" xmlns:v="urn:schemas-microsoft-com:vml" xmlns:wp14="http://schemas.microsoft.com/office/word/2010/wordprocessingDrawing" xmlns:wp="http://schemas.openxmlformats.org/drawingml/2006/wordprocessingDrawing" xmlns:w10="urn:schemas-microsoft-com:office:word" xmlns:w="http://schemas.openxmlformats.org/wordprocessingml/2006/main" xmlns:w14="http://schemas.microsoft.com/office/word/2010/wordml" xmlns:w15="http://schemas.microsoft.com/office/word/2012/wordml" xmlns:w16cex="http://schemas.microsoft.com/office/word/2018/wordml/cex" xmlns:w16cid="http://schemas.microsoft.com/office/word/2016/wordml/cid" xmlns:w16="http://schemas.microsoft.com/office/word/2018/wordml" xmlns:w16sdtdh="http://schemas.microsoft.com/office/word/2020/wordml/sdtdatahash" xmlns:w16se="http://schemas.microsoft.com/office/word/2015/wordml/symex" xmlns:wpg="http://schemas.microsoft.com/office/word/2010/wordprocessingGroup" xmlns:wpi="http://schemas.microsoft.com/office/word/2010/wordprocessingInk" xmlns:wne="http://schemas.microsoft.com/office/word/2006/wordml" xmlns:wps="http://schemas.microsoft.com/office/word/2010/wordprocessingShape" mc:Ignorable="w14 w15 w16se w16cid w16 w16cex w16sdtdh wp14">
   <w:p>
     <w:pPr>
       <w:pStyle w:val="Footer"/>
@@ -1945,7 +1942,7 @@
 </file>
 
 <file path=word/footer3.xml><?xml version="1.0" encoding="utf-8"?>
-<w:ftr xmlns:wpc="http://schemas.microsoft.com/office/word/2010/wordprocessingCanvas" xmlns:cx="http://schemas.microsoft.com/office/drawing/2014/chartex" xmlns:cx1="http://schemas.microsoft.com/office/drawing/2015/9/8/chartex" xmlns:cx2="http://schemas.microsoft.com/office/drawing/2015/10/21/chartex" xmlns:cx3="http://schemas.microsoft.com/office/drawing/2016/5/9/chartex" xmlns:cx4="http://schemas.microsoft.com/office/drawing/2016/5/10/chartex" xmlns:cx5="http://schemas.microsoft.com/office/drawing/2016/5/11/chartex" xmlns:cx6="http://schemas.microsoft.com/office/drawing/2016/5/12/chartex" xmlns:cx7="http://schemas.microsoft.com/office/drawing/2016/5/13/chartex" xmlns:cx8="http://schemas.microsoft.com/office/drawing/2016/5/14/chartex" xmlns:mc="http://schemas.openxmlformats.org/markup-compatibility/2006" xmlns:aink="http://schemas.microsoft.com/office/drawing/2016/ink" xmlns:am3d="http://schemas.microsoft.com/office/drawing/2017/model3d" xmlns:o="urn:schemas-microsoft-com:office:office" xmlns:r="http://schemas.openxmlformats.org/officeDocument/2006/relationships" xmlns:m="http://schemas.openxmlformats.org/officeDocument/2006/math" xmlns:v="urn:schemas-microsoft-com:vml" xmlns:wp14="http://schemas.microsoft.com/office/word/2010/wordprocessingDrawing" xmlns:wp="http://schemas.openxmlformats.org/drawingml/2006/wordprocessingDrawing" xmlns:w10="urn:schemas-microsoft-com:office:word" xmlns:w="http://schemas.openxmlformats.org/wordprocessingml/2006/main" xmlns:w14="http://schemas.microsoft.com/office/word/2010/wordml" xmlns:w15="http://schemas.microsoft.com/office/word/2012/wordml" xmlns:w16cid="http://schemas.microsoft.com/office/word/2016/wordml/cid" xmlns:w16se="http://schemas.microsoft.com/office/word/2015/wordml/symex" xmlns:wpg="http://schemas.microsoft.com/office/word/2010/wordprocessingGroup" xmlns:wpi="http://schemas.microsoft.com/office/word/2010/wordprocessingInk" xmlns:wne="http://schemas.microsoft.com/office/word/2006/wordml" xmlns:wps="http://schemas.microsoft.com/office/word/2010/wordprocessingShape" mc:Ignorable="w14 w15 w16se w16cid wp14">
+<w:ftr xmlns:wpc="http://schemas.microsoft.com/office/word/2010/wordprocessingCanvas" xmlns:cx="http://schemas.microsoft.com/office/drawing/2014/chartex" xmlns:cx1="http://schemas.microsoft.com/office/drawing/2015/9/8/chartex" xmlns:cx2="http://schemas.microsoft.com/office/drawing/2015/10/21/chartex" xmlns:cx3="http://schemas.microsoft.com/office/drawing/2016/5/9/chartex" xmlns:cx4="http://schemas.microsoft.com/office/drawing/2016/5/10/chartex" xmlns:cx5="http://schemas.microsoft.com/office/drawing/2016/5/11/chartex" xmlns:cx6="http://schemas.microsoft.com/office/drawing/2016/5/12/chartex" xmlns:cx7="http://schemas.microsoft.com/office/drawing/2016/5/13/chartex" xmlns:cx8="http://schemas.microsoft.com/office/drawing/2016/5/14/chartex" xmlns:mc="http://schemas.openxmlformats.org/markup-compatibility/2006" xmlns:aink="http://schemas.microsoft.com/office/drawing/2016/ink" xmlns:am3d="http://schemas.microsoft.com/office/drawing/2017/model3d" xmlns:o="urn:schemas-microsoft-com:office:office" xmlns:r="http://schemas.openxmlformats.org/officeDocument/2006/relationships" xmlns:m="http://schemas.openxmlformats.org/officeDocument/2006/math" xmlns:v="urn:schemas-microsoft-com:vml" xmlns:wp14="http://schemas.microsoft.com/office/word/2010/wordprocessingDrawing" xmlns:wp="http://schemas.openxmlformats.org/drawingml/2006/wordprocessingDrawing" xmlns:w10="urn:schemas-microsoft-com:office:word" xmlns:w="http://schemas.openxmlformats.org/wordprocessingml/2006/main" xmlns:w14="http://schemas.microsoft.com/office/word/2010/wordml" xmlns:w15="http://schemas.microsoft.com/office/word/2012/wordml" xmlns:w16cex="http://schemas.microsoft.com/office/word/2018/wordml/cex" xmlns:w16cid="http://schemas.microsoft.com/office/word/2016/wordml/cid" xmlns:w16="http://schemas.microsoft.com/office/word/2018/wordml" xmlns:w16sdtdh="http://schemas.microsoft.com/office/word/2020/wordml/sdtdatahash" xmlns:w16se="http://schemas.microsoft.com/office/word/2015/wordml/symex" xmlns:wpg="http://schemas.microsoft.com/office/word/2010/wordprocessingGroup" xmlns:wpi="http://schemas.microsoft.com/office/word/2010/wordprocessingInk" xmlns:wne="http://schemas.microsoft.com/office/word/2006/wordml" xmlns:wps="http://schemas.microsoft.com/office/word/2010/wordprocessingShape" mc:Ignorable="w14 w15 w16se w16cid w16 w16cex w16sdtdh wp14">
   <w:p>
     <w:pPr>
       <w:pBdr>
@@ -1957,7 +1954,7 @@
         <w:szCs w:val="20"/>
       </w:rPr>
     </w:pPr>
-    <w:bookmarkStart w:id="12" w:name="_Hlk486577995"/>
+    <w:bookmarkStart w:id="11" w:name="_Hlk486577995"/>
   </w:p>
   <w:p>
     <w:pPr>
@@ -2149,42 +2146,6 @@
         <w:sz w:val="20"/>
         <w:szCs w:val="20"/>
       </w:rPr>
-      <w:fldChar w:fldCharType="begin"/>
-    </w:r>
-    <w:r>
-      <w:rPr>
-        <w:sz w:val="20"/>
-        <w:szCs w:val="20"/>
-      </w:rPr>
-      <w:instrText xml:space="preserve"> SAVEDATE  \@ "d MMMM yyyy"  \* MERGEFORMAT </w:instrText>
-    </w:r>
-    <w:r>
-      <w:rPr>
-        <w:sz w:val="20"/>
-        <w:szCs w:val="20"/>
-      </w:rPr>
-      <w:fldChar w:fldCharType="separate"/>
-    </w:r>
-    <w:r>
-      <w:rPr>
-        <w:noProof/>
-        <w:sz w:val="20"/>
-        <w:szCs w:val="20"/>
-      </w:rPr>
-      <w:t>13 July 2021</w:t>
-    </w:r>
-    <w:r>
-      <w:rPr>
-        <w:sz w:val="20"/>
-        <w:szCs w:val="20"/>
-      </w:rPr>
-      <w:fldChar w:fldCharType="end"/>
-    </w:r>
-    <w:r>
-      <w:rPr>
-        <w:sz w:val="20"/>
-        <w:szCs w:val="20"/>
-      </w:rPr>
       <w:t xml:space="preserve"> </w:t>
     </w:r>
     <w:r>
@@ -2208,13 +2169,13 @@
       </w:rPr>
       <w:t>.</w:t>
     </w:r>
-    <w:bookmarkEnd w:id="12"/>
+    <w:bookmarkEnd w:id="11"/>
   </w:p>
 </w:ftr>
 </file>
 
 <file path=word/footnotes.xml><?xml version="1.0" encoding="utf-8"?>
-<w:footnotes xmlns:wpc="http://schemas.microsoft.com/office/word/2010/wordprocessingCanvas" xmlns:cx="http://schemas.microsoft.com/office/drawing/2014/chartex" xmlns:cx1="http://schemas.microsoft.com/office/drawing/2015/9/8/chartex" xmlns:cx2="http://schemas.microsoft.com/office/drawing/2015/10/21/chartex" xmlns:cx3="http://schemas.microsoft.com/office/drawing/2016/5/9/chartex" xmlns:cx4="http://schemas.microsoft.com/office/drawing/2016/5/10/chartex" xmlns:cx5="http://schemas.microsoft.com/office/drawing/2016/5/11/chartex" xmlns:cx6="http://schemas.microsoft.com/office/drawing/2016/5/12/chartex" xmlns:cx7="http://schemas.microsoft.com/office/drawing/2016/5/13/chartex" xmlns:cx8="http://schemas.microsoft.com/office/drawing/2016/5/14/chartex" xmlns:mc="http://schemas.openxmlformats.org/markup-compatibility/2006" xmlns:aink="http://schemas.microsoft.com/office/drawing/2016/ink" xmlns:am3d="http://schemas.microsoft.com/office/drawing/2017/model3d" xmlns:o="urn:schemas-microsoft-com:office:office" xmlns:r="http://schemas.openxmlformats.org/officeDocument/2006/relationships" xmlns:m="http://schemas.openxmlformats.org/officeDocument/2006/math" xmlns:v="urn:schemas-microsoft-com:vml" xmlns:wp14="http://schemas.microsoft.com/office/word/2010/wordprocessingDrawing" xmlns:wp="http://schemas.openxmlformats.org/drawingml/2006/wordprocessingDrawing" xmlns:w10="urn:schemas-microsoft-com:office:word" xmlns:w="http://schemas.openxmlformats.org/wordprocessingml/2006/main" xmlns:w14="http://schemas.microsoft.com/office/word/2010/wordml" xmlns:w15="http://schemas.microsoft.com/office/word/2012/wordml" xmlns:w16cid="http://schemas.microsoft.com/office/word/2016/wordml/cid" xmlns:w16se="http://schemas.microsoft.com/office/word/2015/wordml/symex" xmlns:wpg="http://schemas.microsoft.com/office/word/2010/wordprocessingGroup" xmlns:wpi="http://schemas.microsoft.com/office/word/2010/wordprocessingInk" xmlns:wne="http://schemas.microsoft.com/office/word/2006/wordml" xmlns:wps="http://schemas.microsoft.com/office/word/2010/wordprocessingShape" mc:Ignorable="w14 w15 w16se w16cid wp14">
+<w:footnotes xmlns:wpc="http://schemas.microsoft.com/office/word/2010/wordprocessingCanvas" xmlns:cx="http://schemas.microsoft.com/office/drawing/2014/chartex" xmlns:cx1="http://schemas.microsoft.com/office/drawing/2015/9/8/chartex" xmlns:cx2="http://schemas.microsoft.com/office/drawing/2015/10/21/chartex" xmlns:cx3="http://schemas.microsoft.com/office/drawing/2016/5/9/chartex" xmlns:cx4="http://schemas.microsoft.com/office/drawing/2016/5/10/chartex" xmlns:cx5="http://schemas.microsoft.com/office/drawing/2016/5/11/chartex" xmlns:cx6="http://schemas.microsoft.com/office/drawing/2016/5/12/chartex" xmlns:cx7="http://schemas.microsoft.com/office/drawing/2016/5/13/chartex" xmlns:cx8="http://schemas.microsoft.com/office/drawing/2016/5/14/chartex" xmlns:mc="http://schemas.openxmlformats.org/markup-compatibility/2006" xmlns:aink="http://schemas.microsoft.com/office/drawing/2016/ink" xmlns:am3d="http://schemas.microsoft.com/office/drawing/2017/model3d" xmlns:o="urn:schemas-microsoft-com:office:office" xmlns:r="http://schemas.openxmlformats.org/officeDocument/2006/relationships" xmlns:m="http://schemas.openxmlformats.org/officeDocument/2006/math" xmlns:v="urn:schemas-microsoft-com:vml" xmlns:wp14="http://schemas.microsoft.com/office/word/2010/wordprocessingDrawing" xmlns:wp="http://schemas.openxmlformats.org/drawingml/2006/wordprocessingDrawing" xmlns:w10="urn:schemas-microsoft-com:office:word" xmlns:w="http://schemas.openxmlformats.org/wordprocessingml/2006/main" xmlns:w14="http://schemas.microsoft.com/office/word/2010/wordml" xmlns:w15="http://schemas.microsoft.com/office/word/2012/wordml" xmlns:w16cex="http://schemas.microsoft.com/office/word/2018/wordml/cex" xmlns:w16cid="http://schemas.microsoft.com/office/word/2016/wordml/cid" xmlns:w16="http://schemas.microsoft.com/office/word/2018/wordml" xmlns:w16sdtdh="http://schemas.microsoft.com/office/word/2020/wordml/sdtdatahash" xmlns:w16se="http://schemas.microsoft.com/office/word/2015/wordml/symex" xmlns:wpg="http://schemas.microsoft.com/office/word/2010/wordprocessingGroup" xmlns:wpi="http://schemas.microsoft.com/office/word/2010/wordprocessingInk" xmlns:wne="http://schemas.microsoft.com/office/word/2006/wordml" xmlns:wps="http://schemas.microsoft.com/office/word/2010/wordprocessingShape" mc:Ignorable="w14 w15 w16se w16cid w16 w16cex w16sdtdh wp14">
   <w:footnote w:type="separator" w:id="-1">
     <w:p>
       <w:pPr>
@@ -2239,7 +2200,7 @@
 </file>
 
 <file path=word/header1.xml><?xml version="1.0" encoding="utf-8"?>
-<w:hdr xmlns:wpc="http://schemas.microsoft.com/office/word/2010/wordprocessingCanvas" xmlns:cx="http://schemas.microsoft.com/office/drawing/2014/chartex" xmlns:cx1="http://schemas.microsoft.com/office/drawing/2015/9/8/chartex" xmlns:cx2="http://schemas.microsoft.com/office/drawing/2015/10/21/chartex" xmlns:cx3="http://schemas.microsoft.com/office/drawing/2016/5/9/chartex" xmlns:cx4="http://schemas.microsoft.com/office/drawing/2016/5/10/chartex" xmlns:cx5="http://schemas.microsoft.com/office/drawing/2016/5/11/chartex" xmlns:cx6="http://schemas.microsoft.com/office/drawing/2016/5/12/chartex" xmlns:cx7="http://schemas.microsoft.com/office/drawing/2016/5/13/chartex" xmlns:cx8="http://schemas.microsoft.com/office/drawing/2016/5/14/chartex" xmlns:mc="http://schemas.openxmlformats.org/markup-compatibility/2006" xmlns:aink="http://schemas.microsoft.com/office/drawing/2016/ink" xmlns:am3d="http://schemas.microsoft.com/office/drawing/2017/model3d" xmlns:o="urn:schemas-microsoft-com:office:office" xmlns:r="http://schemas.openxmlformats.org/officeDocument/2006/relationships" xmlns:m="http://schemas.openxmlformats.org/officeDocument/2006/math" xmlns:v="urn:schemas-microsoft-com:vml" xmlns:wp14="http://schemas.microsoft.com/office/word/2010/wordprocessingDrawing" xmlns:wp="http://schemas.openxmlformats.org/drawingml/2006/wordprocessingDrawing" xmlns:w10="urn:schemas-microsoft-com:office:word" xmlns:w="http://schemas.openxmlformats.org/wordprocessingml/2006/main" xmlns:w14="http://schemas.microsoft.com/office/word/2010/wordml" xmlns:w15="http://schemas.microsoft.com/office/word/2012/wordml" xmlns:w16cid="http://schemas.microsoft.com/office/word/2016/wordml/cid" xmlns:w16se="http://schemas.microsoft.com/office/word/2015/wordml/symex" xmlns:wpg="http://schemas.microsoft.com/office/word/2010/wordprocessingGroup" xmlns:wpi="http://schemas.microsoft.com/office/word/2010/wordprocessingInk" xmlns:wne="http://schemas.microsoft.com/office/word/2006/wordml" xmlns:wps="http://schemas.microsoft.com/office/word/2010/wordprocessingShape" mc:Ignorable="w14 w15 w16se w16cid wp14">
+<w:hdr xmlns:wpc="http://schemas.microsoft.com/office/word/2010/wordprocessingCanvas" xmlns:cx="http://schemas.microsoft.com/office/drawing/2014/chartex" xmlns:cx1="http://schemas.microsoft.com/office/drawing/2015/9/8/chartex" xmlns:cx2="http://schemas.microsoft.com/office/drawing/2015/10/21/chartex" xmlns:cx3="http://schemas.microsoft.com/office/drawing/2016/5/9/chartex" xmlns:cx4="http://schemas.microsoft.com/office/drawing/2016/5/10/chartex" xmlns:cx5="http://schemas.microsoft.com/office/drawing/2016/5/11/chartex" xmlns:cx6="http://schemas.microsoft.com/office/drawing/2016/5/12/chartex" xmlns:cx7="http://schemas.microsoft.com/office/drawing/2016/5/13/chartex" xmlns:cx8="http://schemas.microsoft.com/office/drawing/2016/5/14/chartex" xmlns:mc="http://schemas.openxmlformats.org/markup-compatibility/2006" xmlns:aink="http://schemas.microsoft.com/office/drawing/2016/ink" xmlns:am3d="http://schemas.microsoft.com/office/drawing/2017/model3d" xmlns:o="urn:schemas-microsoft-com:office:office" xmlns:r="http://schemas.openxmlformats.org/officeDocument/2006/relationships" xmlns:m="http://schemas.openxmlformats.org/officeDocument/2006/math" xmlns:v="urn:schemas-microsoft-com:vml" xmlns:wp14="http://schemas.microsoft.com/office/word/2010/wordprocessingDrawing" xmlns:wp="http://schemas.openxmlformats.org/drawingml/2006/wordprocessingDrawing" xmlns:w10="urn:schemas-microsoft-com:office:word" xmlns:w="http://schemas.openxmlformats.org/wordprocessingml/2006/main" xmlns:w14="http://schemas.microsoft.com/office/word/2010/wordml" xmlns:w15="http://schemas.microsoft.com/office/word/2012/wordml" xmlns:w16cex="http://schemas.microsoft.com/office/word/2018/wordml/cex" xmlns:w16cid="http://schemas.microsoft.com/office/word/2016/wordml/cid" xmlns:w16="http://schemas.microsoft.com/office/word/2018/wordml" xmlns:w16sdtdh="http://schemas.microsoft.com/office/word/2020/wordml/sdtdatahash" xmlns:w16se="http://schemas.microsoft.com/office/word/2015/wordml/symex" xmlns:wpg="http://schemas.microsoft.com/office/word/2010/wordprocessingGroup" xmlns:wpi="http://schemas.microsoft.com/office/word/2010/wordprocessingInk" xmlns:wne="http://schemas.microsoft.com/office/word/2006/wordml" xmlns:wps="http://schemas.microsoft.com/office/word/2010/wordprocessingShape" mc:Ignorable="w14 w15 w16se w16cid w16 w16cex w16sdtdh wp14">
   <w:p>
     <w:pPr>
       <w:pStyle w:val="Header"/>
@@ -2435,7 +2396,7 @@
             </wp:anchor>
           </w:drawing>
         </mc:Choice>
-        <mc:Fallback xmlns:w16sdtdh="http://schemas.microsoft.com/office/word/2020/wordml/sdtdatahash" xmlns:w16="http://schemas.microsoft.com/office/word/2018/wordml" xmlns:w16cex="http://schemas.microsoft.com/office/word/2018/wordml/cex">
+        <mc:Fallback>
           <w:pict>
             <v:group w14:anchorId="61E35C02" id="Group 8" o:spid="_x0000_s1026" style="position:absolute;margin-left:0;margin-top:0;width:497.55pt;height:51.3pt;z-index:251659264" coordsize="63188,6515" o:gfxdata="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">
               <v:shapetype id="_x0000_t75" coordsize="21600,21600" o:spt="75" o:preferrelative="t" path="m@4@5l@4@11@9@11@9@5xe" filled="f" stroked="f">
@@ -2483,7 +2444,7 @@
 </file>
 
 <file path=word/numbering.xml><?xml version="1.0" encoding="utf-8"?>
-<w:numbering xmlns:wpc="http://schemas.microsoft.com/office/word/2010/wordprocessingCanvas" xmlns:cx="http://schemas.microsoft.com/office/drawing/2014/chartex" xmlns:cx1="http://schemas.microsoft.com/office/drawing/2015/9/8/chartex" xmlns:cx2="http://schemas.microsoft.com/office/drawing/2015/10/21/chartex" xmlns:cx3="http://schemas.microsoft.com/office/drawing/2016/5/9/chartex" xmlns:cx4="http://schemas.microsoft.com/office/drawing/2016/5/10/chartex" xmlns:cx5="http://schemas.microsoft.com/office/drawing/2016/5/11/chartex" xmlns:cx6="http://schemas.microsoft.com/office/drawing/2016/5/12/chartex" xmlns:cx7="http://schemas.microsoft.com/office/drawing/2016/5/13/chartex" xmlns:cx8="http://schemas.microsoft.com/office/drawing/2016/5/14/chartex" xmlns:mc="http://schemas.openxmlformats.org/markup-compatibility/2006" xmlns:aink="http://schemas.microsoft.com/office/drawing/2016/ink" xmlns:am3d="http://schemas.microsoft.com/office/drawing/2017/model3d" xmlns:o="urn:schemas-microsoft-com:office:office" xmlns:r="http://schemas.openxmlformats.org/officeDocument/2006/relationships" xmlns:m="http://schemas.openxmlformats.org/officeDocument/2006/math" xmlns:v="urn:schemas-microsoft-com:vml" xmlns:wp14="http://schemas.microsoft.com/office/word/2010/wordprocessingDrawing" xmlns:wp="http://schemas.openxmlformats.org/drawingml/2006/wordprocessingDrawing" xmlns:w10="urn:schemas-microsoft-com:office:word" xmlns:w="http://schemas.openxmlformats.org/wordprocessingml/2006/main" xmlns:w14="http://schemas.microsoft.com/office/word/2010/wordml" xmlns:w15="http://schemas.microsoft.com/office/word/2012/wordml" xmlns:w16cid="http://schemas.microsoft.com/office/word/2016/wordml/cid" xmlns:w16se="http://schemas.microsoft.com/office/word/2015/wordml/symex" xmlns:wpg="http://schemas.microsoft.com/office/word/2010/wordprocessingGroup" xmlns:wpi="http://schemas.microsoft.com/office/word/2010/wordprocessingInk" xmlns:wne="http://schemas.microsoft.com/office/word/2006/wordml" xmlns:wps="http://schemas.microsoft.com/office/word/2010/wordprocessingShape" mc:Ignorable="w14 w15 w16se w16cid wp14">
+<w:numbering xmlns:wpc="http://schemas.microsoft.com/office/word/2010/wordprocessingCanvas" xmlns:cx="http://schemas.microsoft.com/office/drawing/2014/chartex" xmlns:cx1="http://schemas.microsoft.com/office/drawing/2015/9/8/chartex" xmlns:cx2="http://schemas.microsoft.com/office/drawing/2015/10/21/chartex" xmlns:cx3="http://schemas.microsoft.com/office/drawing/2016/5/9/chartex" xmlns:cx4="http://schemas.microsoft.com/office/drawing/2016/5/10/chartex" xmlns:cx5="http://schemas.microsoft.com/office/drawing/2016/5/11/chartex" xmlns:cx6="http://schemas.microsoft.com/office/drawing/2016/5/12/chartex" xmlns:cx7="http://schemas.microsoft.com/office/drawing/2016/5/13/chartex" xmlns:cx8="http://schemas.microsoft.com/office/drawing/2016/5/14/chartex" xmlns:mc="http://schemas.openxmlformats.org/markup-compatibility/2006" xmlns:aink="http://schemas.microsoft.com/office/drawing/2016/ink" xmlns:am3d="http://schemas.microsoft.com/office/drawing/2017/model3d" xmlns:o="urn:schemas-microsoft-com:office:office" xmlns:r="http://schemas.openxmlformats.org/officeDocument/2006/relationships" xmlns:m="http://schemas.openxmlformats.org/officeDocument/2006/math" xmlns:v="urn:schemas-microsoft-com:vml" xmlns:wp14="http://schemas.microsoft.com/office/word/2010/wordprocessingDrawing" xmlns:wp="http://schemas.openxmlformats.org/drawingml/2006/wordprocessingDrawing" xmlns:w10="urn:schemas-microsoft-com:office:word" xmlns:w="http://schemas.openxmlformats.org/wordprocessingml/2006/main" xmlns:w14="http://schemas.microsoft.com/office/word/2010/wordml" xmlns:w15="http://schemas.microsoft.com/office/word/2012/wordml" xmlns:w16cex="http://schemas.microsoft.com/office/word/2018/wordml/cex" xmlns:w16cid="http://schemas.microsoft.com/office/word/2016/wordml/cid" xmlns:w16="http://schemas.microsoft.com/office/word/2018/wordml" xmlns:w16sdtdh="http://schemas.microsoft.com/office/word/2020/wordml/sdtdatahash" xmlns:w16se="http://schemas.microsoft.com/office/word/2015/wordml/symex" xmlns:wpg="http://schemas.microsoft.com/office/word/2010/wordprocessingGroup" xmlns:wpi="http://schemas.microsoft.com/office/word/2010/wordprocessingInk" xmlns:wne="http://schemas.microsoft.com/office/word/2006/wordml" xmlns:wps="http://schemas.microsoft.com/office/word/2010/wordprocessingShape" mc:Ignorable="w14 w15 w16se w16cid w16 w16cex w16sdtdh wp14">
   <w:abstractNum w:abstractNumId="0" w15:restartNumberingAfterBreak="0">
     <w:nsid w:val="036F55DA"/>
     <w:multiLevelType w:val="hybridMultilevel"/>
@@ -6444,7 +6405,7 @@
 </file>
 
 <file path=word/styles.xml><?xml version="1.0" encoding="utf-8"?>
-<w:styles xmlns:mc="http://schemas.openxmlformats.org/markup-compatibility/2006" xmlns:r="http://schemas.openxmlformats.org/officeDocument/2006/relationships" xmlns:w="http://schemas.openxmlformats.org/wordprocessingml/2006/main" xmlns:w14="http://schemas.microsoft.com/office/word/2010/wordml" xmlns:w15="http://schemas.microsoft.com/office/word/2012/wordml" xmlns:w16cid="http://schemas.microsoft.com/office/word/2016/wordml/cid" xmlns:w16se="http://schemas.microsoft.com/office/word/2015/wordml/symex" mc:Ignorable="w14 w15 w16se w16cid">
+<w:styles xmlns:mc="http://schemas.openxmlformats.org/markup-compatibility/2006" xmlns:r="http://schemas.openxmlformats.org/officeDocument/2006/relationships" xmlns:w="http://schemas.openxmlformats.org/wordprocessingml/2006/main" xmlns:w14="http://schemas.microsoft.com/office/word/2010/wordml" xmlns:w15="http://schemas.microsoft.com/office/word/2012/wordml" xmlns:w16cex="http://schemas.microsoft.com/office/word/2018/wordml/cex" xmlns:w16cid="http://schemas.microsoft.com/office/word/2016/wordml/cid" xmlns:w16="http://schemas.microsoft.com/office/word/2018/wordml" xmlns:w16sdtdh="http://schemas.microsoft.com/office/word/2020/wordml/sdtdatahash" xmlns:w16se="http://schemas.microsoft.com/office/word/2015/wordml/symex" mc:Ignorable="w14 w15 w16se w16cid w16 w16cex w16sdtdh">
   <w:docDefaults>
     <w:rPrDefault>
       <w:rPr>
@@ -6458,7 +6419,7 @@
       </w:pPr>
     </w:pPrDefault>
   </w:docDefaults>
-  <w:latentStyles w:defLockedState="0" w:defUIPriority="99" w:defSemiHidden="0" w:defUnhideWhenUsed="0" w:defQFormat="0" w:count="375">
+  <w:latentStyles w:defLockedState="0" w:defUIPriority="99" w:defSemiHidden="0" w:defUnhideWhenUsed="0" w:defQFormat="0" w:count="376">
     <w:lsdException w:name="Normal" w:uiPriority="0" w:qFormat="1"/>
     <w:lsdException w:name="heading 1" w:uiPriority="9" w:qFormat="1"/>
     <w:lsdException w:name="heading 2" w:semiHidden="1" w:uiPriority="9" w:unhideWhenUsed="1" w:qFormat="1"/>
@@ -6564,7 +6525,6 @@
     <w:lsdException w:name="HTML Sample" w:semiHidden="1" w:unhideWhenUsed="1"/>
     <w:lsdException w:name="HTML Typewriter" w:semiHidden="1" w:unhideWhenUsed="1"/>
     <w:lsdException w:name="HTML Variable" w:semiHidden="1" w:unhideWhenUsed="1"/>
-    <w:lsdException w:name="Normal Table" w:semiHidden="1" w:unhideWhenUsed="1"/>
     <w:lsdException w:name="annotation subject" w:semiHidden="1" w:unhideWhenUsed="1"/>
     <w:lsdException w:name="No List" w:semiHidden="1" w:unhideWhenUsed="1"/>
     <w:lsdException w:name="Outline List 1" w:semiHidden="1" w:unhideWhenUsed="1"/>
@@ -6611,10 +6571,8 @@
     <w:lsdException w:name="Table Subtle 2" w:semiHidden="1" w:unhideWhenUsed="1"/>
     <w:lsdException w:name="Table Web 1" w:semiHidden="1" w:unhideWhenUsed="1"/>
     <w:lsdException w:name="Table Web 2" w:semiHidden="1" w:unhideWhenUsed="1"/>
-    <w:lsdException w:name="Table Web 3" w:semiHidden="1" w:unhideWhenUsed="1"/>
     <w:lsdException w:name="Balloon Text" w:semiHidden="1" w:unhideWhenUsed="1"/>
     <w:lsdException w:name="Table Grid" w:uiPriority="59"/>
-    <w:lsdException w:name="Table Theme" w:semiHidden="1" w:unhideWhenUsed="1"/>
     <w:lsdException w:name="Placeholder Text" w:semiHidden="1"/>
     <w:lsdException w:name="No Spacing" w:uiPriority="1" w:qFormat="1"/>
     <w:lsdException w:name="Light Shading" w:uiPriority="60"/>
@@ -6834,6 +6792,7 @@
     <w:lsdException w:name="Smart Hyperlink" w:semiHidden="1" w:unhideWhenUsed="1"/>
     <w:lsdException w:name="Hashtag" w:semiHidden="1" w:unhideWhenUsed="1"/>
     <w:lsdException w:name="Unresolved Mention" w:semiHidden="1" w:unhideWhenUsed="1"/>
+    <w:lsdException w:name="Smart Link" w:semiHidden="1" w:unhideWhenUsed="1"/>
   </w:latentStyles>
   <w:style w:type="paragraph" w:default="1" w:styleId="Normal">
     <w:name w:val="Normal"/>

</xml_diff>